<commit_message>
Update "Configuring Eclipse" document.
</commit_message>
<xml_diff>
--- a/JCAT/Developer Help/Configuring Eclipse.docx
+++ b/JCAT/Developer Help/Configuring Eclipse.docx
@@ -5,15 +5,663 @@
     <w:p>
       <w:pPr>
         <w:rPr>
+          <w:rFonts w:ascii="Arial" w:hAnsi="Arial" w:cs="Arial"/>
+          <w:sz w:val="48"/>
+          <w:szCs w:val="48"/>
+        </w:rPr>
+      </w:pPr>
+      <w:r>
+        <w:rPr>
+          <w:rFonts w:ascii="Arial" w:hAnsi="Arial" w:cs="Arial"/>
+          <w:sz w:val="48"/>
+          <w:szCs w:val="48"/>
+        </w:rPr>
+        <w:t>Configuring Eclipse for JCAT Development</w:t>
+      </w:r>
+    </w:p>
+    <w:p>
+      <w:pPr>
+        <w:rPr>
+          <w:rFonts w:ascii="Arial" w:hAnsi="Arial" w:cs="Arial"/>
+        </w:rPr>
+      </w:pPr>
+      <w:r>
+        <w:rPr>
+          <w:rFonts w:ascii="Arial" w:hAnsi="Arial" w:cs="Arial"/>
           <w:b/>
         </w:rPr>
-      </w:pPr>
-      <w:r>
-        <w:rPr>
+        <w:t xml:space="preserve">Note: </w:t>
+      </w:r>
+      <w:r>
+        <w:rPr>
+          <w:rFonts w:ascii="Arial" w:hAnsi="Arial" w:cs="Arial"/>
+        </w:rPr>
+        <w:t>This tutorial will use Eclipse 4.3 to demonstrate setup.</w:t>
+      </w:r>
+    </w:p>
+    <w:p>
+      <w:pPr>
+        <w:rPr>
+          <w:rFonts w:ascii="Arial" w:hAnsi="Arial" w:cs="Arial"/>
           <w:b/>
-        </w:rPr>
-        <w:t>Configuring Eclipse</w:t>
-      </w:r>
+          <w:sz w:val="24"/>
+          <w:szCs w:val="24"/>
+        </w:rPr>
+      </w:pPr>
+    </w:p>
+    <w:p>
+      <w:pPr>
+        <w:rPr>
+          <w:rFonts w:ascii="Arial" w:hAnsi="Arial" w:cs="Arial"/>
+          <w:b/>
+          <w:sz w:val="24"/>
+          <w:szCs w:val="24"/>
+        </w:rPr>
+      </w:pPr>
+      <w:r>
+        <w:rPr>
+          <w:rFonts w:ascii="Arial" w:hAnsi="Arial" w:cs="Arial"/>
+          <w:b/>
+          <w:sz w:val="24"/>
+          <w:szCs w:val="24"/>
+        </w:rPr>
+        <w:t>Procedure:</w:t>
+      </w:r>
+    </w:p>
+    <w:p>
+      <w:pPr>
+        <w:pStyle w:val="ListParagraph"/>
+        <w:numPr>
+          <w:ilvl w:val="0"/>
+          <w:numId w:val="3"/>
+        </w:numPr>
+        <w:rPr>
+          <w:rFonts w:ascii="Arial" w:hAnsi="Arial" w:cs="Arial"/>
+          <w:sz w:val="24"/>
+          <w:szCs w:val="24"/>
+        </w:rPr>
+      </w:pPr>
+      <w:r>
+        <w:rPr>
+          <w:rFonts w:ascii="Arial" w:hAnsi="Arial" w:cs="Arial"/>
+          <w:sz w:val="24"/>
+          <w:szCs w:val="24"/>
+        </w:rPr>
+        <w:t>Download Eclipse Standard 4.3</w:t>
+      </w:r>
+      <w:r>
+        <w:rPr>
+          <w:rFonts w:ascii="Arial" w:hAnsi="Arial" w:cs="Arial"/>
+          <w:sz w:val="24"/>
+          <w:szCs w:val="24"/>
+        </w:rPr>
+        <w:t>.</w:t>
+      </w:r>
+    </w:p>
+    <w:p>
+      <w:pPr>
+        <w:pStyle w:val="ListParagraph"/>
+        <w:numPr>
+          <w:ilvl w:val="0"/>
+          <w:numId w:val="3"/>
+        </w:numPr>
+        <w:rPr>
+          <w:rFonts w:ascii="Arial" w:hAnsi="Arial" w:cs="Arial"/>
+          <w:sz w:val="24"/>
+          <w:szCs w:val="24"/>
+        </w:rPr>
+      </w:pPr>
+      <w:r>
+        <w:rPr>
+          <w:rFonts w:ascii="Arial" w:hAnsi="Arial" w:cs="Arial"/>
+          <w:sz w:val="24"/>
+          <w:szCs w:val="24"/>
+        </w:rPr>
+        <w:t>Open Eclipse, navigate to Help &gt; Marketplace and download “</w:t>
+      </w:r>
+      <w:proofErr w:type="spellStart"/>
+      <w:r>
+        <w:rPr>
+          <w:rFonts w:ascii="Arial" w:hAnsi="Arial" w:cs="Arial"/>
+          <w:sz w:val="24"/>
+          <w:szCs w:val="24"/>
+        </w:rPr>
+        <w:t>Egit</w:t>
+      </w:r>
+      <w:proofErr w:type="spellEnd"/>
+      <w:r>
+        <w:rPr>
+          <w:rFonts w:ascii="Arial" w:hAnsi="Arial" w:cs="Arial"/>
+          <w:sz w:val="24"/>
+          <w:szCs w:val="24"/>
+        </w:rPr>
+        <w:t xml:space="preserve"> – </w:t>
+      </w:r>
+      <w:proofErr w:type="spellStart"/>
+      <w:r>
+        <w:rPr>
+          <w:rFonts w:ascii="Arial" w:hAnsi="Arial" w:cs="Arial"/>
+          <w:sz w:val="24"/>
+          <w:szCs w:val="24"/>
+        </w:rPr>
+        <w:t>Git</w:t>
+      </w:r>
+      <w:proofErr w:type="spellEnd"/>
+      <w:r>
+        <w:rPr>
+          <w:rFonts w:ascii="Arial" w:hAnsi="Arial" w:cs="Arial"/>
+          <w:sz w:val="24"/>
+          <w:szCs w:val="24"/>
+        </w:rPr>
+        <w:t xml:space="preserve"> Team Provider”. Check “Eclipse </w:t>
+      </w:r>
+      <w:proofErr w:type="spellStart"/>
+      <w:r>
+        <w:rPr>
+          <w:rFonts w:ascii="Arial" w:hAnsi="Arial" w:cs="Arial"/>
+          <w:sz w:val="24"/>
+          <w:szCs w:val="24"/>
+        </w:rPr>
+        <w:t>Git</w:t>
+      </w:r>
+      <w:proofErr w:type="spellEnd"/>
+      <w:r>
+        <w:rPr>
+          <w:rFonts w:ascii="Arial" w:hAnsi="Arial" w:cs="Arial"/>
+          <w:sz w:val="24"/>
+          <w:szCs w:val="24"/>
+        </w:rPr>
+        <w:t xml:space="preserve"> Team Provider” and “Java Implementation of </w:t>
+      </w:r>
+      <w:proofErr w:type="spellStart"/>
+      <w:r>
+        <w:rPr>
+          <w:rFonts w:ascii="Arial" w:hAnsi="Arial" w:cs="Arial"/>
+          <w:sz w:val="24"/>
+          <w:szCs w:val="24"/>
+        </w:rPr>
+        <w:t>Git</w:t>
+      </w:r>
+      <w:proofErr w:type="spellEnd"/>
+      <w:r>
+        <w:rPr>
+          <w:rFonts w:ascii="Arial" w:hAnsi="Arial" w:cs="Arial"/>
+          <w:sz w:val="24"/>
+          <w:szCs w:val="24"/>
+        </w:rPr>
+        <w:t>”. Click “Confirm”.</w:t>
+      </w:r>
+    </w:p>
+    <w:p>
+      <w:pPr>
+        <w:pStyle w:val="ListParagraph"/>
+        <w:numPr>
+          <w:ilvl w:val="0"/>
+          <w:numId w:val="3"/>
+        </w:numPr>
+        <w:rPr>
+          <w:rFonts w:ascii="Arial" w:hAnsi="Arial" w:cs="Arial"/>
+          <w:sz w:val="24"/>
+          <w:szCs w:val="24"/>
+        </w:rPr>
+      </w:pPr>
+      <w:r>
+        <w:rPr>
+          <w:rFonts w:ascii="Arial" w:hAnsi="Arial" w:cs="Arial"/>
+          <w:sz w:val="24"/>
+          <w:szCs w:val="24"/>
+        </w:rPr>
+        <w:t xml:space="preserve">Correctly setup </w:t>
+      </w:r>
+      <w:proofErr w:type="spellStart"/>
+      <w:r>
+        <w:rPr>
+          <w:rFonts w:ascii="Arial" w:hAnsi="Arial" w:cs="Arial"/>
+          <w:sz w:val="24"/>
+          <w:szCs w:val="24"/>
+        </w:rPr>
+        <w:t>EGit</w:t>
+      </w:r>
+      <w:proofErr w:type="spellEnd"/>
+      <w:r>
+        <w:rPr>
+          <w:rFonts w:ascii="Arial" w:hAnsi="Arial" w:cs="Arial"/>
+          <w:sz w:val="24"/>
+          <w:szCs w:val="24"/>
+        </w:rPr>
+        <w:t xml:space="preserve">. Use </w:t>
+      </w:r>
+      <w:r>
+        <w:rPr>
+          <w:rFonts w:ascii="Arial" w:hAnsi="Arial" w:cs="Arial"/>
+          <w:sz w:val="24"/>
+          <w:szCs w:val="24"/>
+        </w:rPr>
+        <w:t>(</w:t>
+      </w:r>
+      <w:hyperlink r:id="rId6" w:history="1">
+        <w:r>
+          <w:rPr>
+            <w:rStyle w:val="Hyperlink"/>
+            <w:sz w:val="24"/>
+            <w:szCs w:val="24"/>
+          </w:rPr>
+          <w:t>http://www.eclipse.org/resources/resource.php?id=528</w:t>
+        </w:r>
+      </w:hyperlink>
+      <w:r>
+        <w:rPr>
+          <w:sz w:val="24"/>
+          <w:szCs w:val="24"/>
+        </w:rPr>
+        <w:t>).</w:t>
+      </w:r>
+    </w:p>
+    <w:p>
+      <w:pPr>
+        <w:pStyle w:val="ListParagraph"/>
+        <w:numPr>
+          <w:ilvl w:val="0"/>
+          <w:numId w:val="3"/>
+        </w:numPr>
+        <w:rPr>
+          <w:rFonts w:ascii="Arial" w:hAnsi="Arial" w:cs="Arial"/>
+          <w:sz w:val="24"/>
+          <w:szCs w:val="24"/>
+        </w:rPr>
+      </w:pPr>
+      <w:r>
+        <w:rPr>
+          <w:rFonts w:ascii="Arial" w:hAnsi="Arial" w:cs="Arial"/>
+          <w:sz w:val="24"/>
+          <w:szCs w:val="24"/>
+        </w:rPr>
+        <w:t xml:space="preserve">Navigate to Window &gt; Show View &gt; Other &gt; </w:t>
+      </w:r>
+      <w:proofErr w:type="spellStart"/>
+      <w:r>
+        <w:rPr>
+          <w:rFonts w:ascii="Arial" w:hAnsi="Arial" w:cs="Arial"/>
+          <w:sz w:val="24"/>
+          <w:szCs w:val="24"/>
+        </w:rPr>
+        <w:t>Git</w:t>
+      </w:r>
+      <w:proofErr w:type="spellEnd"/>
+      <w:r>
+        <w:rPr>
+          <w:rFonts w:ascii="Arial" w:hAnsi="Arial" w:cs="Arial"/>
+          <w:sz w:val="24"/>
+          <w:szCs w:val="24"/>
+        </w:rPr>
+        <w:t xml:space="preserve"> &gt; </w:t>
+      </w:r>
+      <w:proofErr w:type="spellStart"/>
+      <w:r>
+        <w:rPr>
+          <w:rFonts w:ascii="Arial" w:hAnsi="Arial" w:cs="Arial"/>
+          <w:sz w:val="24"/>
+          <w:szCs w:val="24"/>
+        </w:rPr>
+        <w:t>Git</w:t>
+      </w:r>
+      <w:proofErr w:type="spellEnd"/>
+      <w:r>
+        <w:rPr>
+          <w:rFonts w:ascii="Arial" w:hAnsi="Arial" w:cs="Arial"/>
+          <w:sz w:val="24"/>
+          <w:szCs w:val="24"/>
+        </w:rPr>
+        <w:t xml:space="preserve"> Repositories. Copy “https://github.com/</w:t>
+      </w:r>
+      <w:proofErr w:type="spellStart"/>
+      <w:r>
+        <w:rPr>
+          <w:rFonts w:ascii="Arial" w:hAnsi="Arial" w:cs="Arial"/>
+          <w:sz w:val="24"/>
+          <w:szCs w:val="24"/>
+        </w:rPr>
+        <w:t>joebenassi</w:t>
+      </w:r>
+      <w:proofErr w:type="spellEnd"/>
+      <w:r>
+        <w:rPr>
+          <w:rFonts w:ascii="Arial" w:hAnsi="Arial" w:cs="Arial"/>
+          <w:sz w:val="24"/>
+          <w:szCs w:val="24"/>
+        </w:rPr>
+        <w:t>/</w:t>
+      </w:r>
+      <w:proofErr w:type="spellStart"/>
+      <w:r>
+        <w:rPr>
+          <w:rFonts w:ascii="Arial" w:hAnsi="Arial" w:cs="Arial"/>
+          <w:sz w:val="24"/>
+          <w:szCs w:val="24"/>
+        </w:rPr>
+        <w:t>JCAT.git</w:t>
+      </w:r>
+      <w:proofErr w:type="spellEnd"/>
+      <w:r>
+        <w:rPr>
+          <w:rFonts w:ascii="Arial" w:hAnsi="Arial" w:cs="Arial"/>
+          <w:sz w:val="24"/>
+          <w:szCs w:val="24"/>
+        </w:rPr>
+        <w:t xml:space="preserve">", right click in the </w:t>
+      </w:r>
+      <w:proofErr w:type="spellStart"/>
+      <w:r>
+        <w:rPr>
+          <w:rFonts w:ascii="Arial" w:hAnsi="Arial" w:cs="Arial"/>
+          <w:sz w:val="24"/>
+          <w:szCs w:val="24"/>
+        </w:rPr>
+        <w:t>Git</w:t>
+      </w:r>
+      <w:proofErr w:type="spellEnd"/>
+      <w:r>
+        <w:rPr>
+          <w:rFonts w:ascii="Arial" w:hAnsi="Arial" w:cs="Arial"/>
+          <w:sz w:val="24"/>
+          <w:szCs w:val="24"/>
+        </w:rPr>
+        <w:t xml:space="preserve"> Repositories window, and click "Paste Repository Path or URI".</w:t>
+      </w:r>
+    </w:p>
+    <w:p>
+      <w:pPr>
+        <w:pStyle w:val="ListParagraph"/>
+        <w:numPr>
+          <w:ilvl w:val="0"/>
+          <w:numId w:val="3"/>
+        </w:numPr>
+        <w:rPr>
+          <w:rFonts w:ascii="Arial" w:hAnsi="Arial" w:cs="Arial"/>
+          <w:sz w:val="24"/>
+          <w:szCs w:val="24"/>
+        </w:rPr>
+      </w:pPr>
+      <w:r>
+        <w:rPr>
+          <w:rFonts w:ascii="Arial" w:hAnsi="Arial" w:cs="Arial"/>
+          <w:sz w:val="24"/>
+          <w:szCs w:val="24"/>
+        </w:rPr>
+        <w:t>Check “master” and “</w:t>
+      </w:r>
+      <w:proofErr w:type="spellStart"/>
+      <w:r>
+        <w:rPr>
+          <w:rFonts w:ascii="Arial" w:hAnsi="Arial" w:cs="Arial"/>
+          <w:sz w:val="24"/>
+          <w:szCs w:val="24"/>
+        </w:rPr>
+        <w:t>gh</w:t>
+      </w:r>
+      <w:proofErr w:type="spellEnd"/>
+      <w:r>
+        <w:rPr>
+          <w:rFonts w:ascii="Arial" w:hAnsi="Arial" w:cs="Arial"/>
+          <w:sz w:val="24"/>
+          <w:szCs w:val="24"/>
+        </w:rPr>
+        <w:t>-pages”</w:t>
+      </w:r>
+      <w:r>
+        <w:rPr>
+          <w:rFonts w:ascii="Arial" w:hAnsi="Arial" w:cs="Arial"/>
+          <w:sz w:val="24"/>
+          <w:szCs w:val="24"/>
+        </w:rPr>
+        <w:t>. C</w:t>
+      </w:r>
+      <w:r>
+        <w:rPr>
+          <w:rFonts w:ascii="Arial" w:hAnsi="Arial" w:cs="Arial"/>
+          <w:sz w:val="24"/>
+          <w:szCs w:val="24"/>
+        </w:rPr>
+        <w:t>lick “Next”.</w:t>
+      </w:r>
+    </w:p>
+    <w:p>
+      <w:pPr>
+        <w:pStyle w:val="ListParagraph"/>
+        <w:numPr>
+          <w:ilvl w:val="0"/>
+          <w:numId w:val="3"/>
+        </w:numPr>
+        <w:rPr>
+          <w:rFonts w:ascii="Arial" w:hAnsi="Arial" w:cs="Arial"/>
+          <w:sz w:val="24"/>
+          <w:szCs w:val="24"/>
+        </w:rPr>
+      </w:pPr>
+      <w:r>
+        <w:rPr>
+          <w:rFonts w:ascii="Arial" w:hAnsi="Arial" w:cs="Arial"/>
+          <w:sz w:val="24"/>
+          <w:szCs w:val="24"/>
+        </w:rPr>
+        <w:t xml:space="preserve">In “Directory”, type the desired location of your local JCAT </w:t>
+      </w:r>
+      <w:proofErr w:type="spellStart"/>
+      <w:r>
+        <w:rPr>
+          <w:rFonts w:ascii="Arial" w:hAnsi="Arial" w:cs="Arial"/>
+          <w:sz w:val="24"/>
+          <w:szCs w:val="24"/>
+        </w:rPr>
+        <w:t>Git</w:t>
+      </w:r>
+      <w:proofErr w:type="spellEnd"/>
+      <w:r>
+        <w:rPr>
+          <w:rFonts w:ascii="Arial" w:hAnsi="Arial" w:cs="Arial"/>
+          <w:sz w:val="24"/>
+          <w:szCs w:val="24"/>
+        </w:rPr>
+        <w:t xml:space="preserve"> Repository. Click “Finish”.</w:t>
+      </w:r>
+    </w:p>
+    <w:p>
+      <w:pPr>
+        <w:pStyle w:val="ListParagraph"/>
+        <w:numPr>
+          <w:ilvl w:val="0"/>
+          <w:numId w:val="3"/>
+        </w:numPr>
+        <w:rPr>
+          <w:rFonts w:ascii="Arial" w:hAnsi="Arial" w:cs="Arial"/>
+          <w:sz w:val="24"/>
+          <w:szCs w:val="24"/>
+        </w:rPr>
+      </w:pPr>
+      <w:r>
+        <w:rPr>
+          <w:rFonts w:ascii="Arial" w:hAnsi="Arial" w:cs="Arial"/>
+          <w:sz w:val="24"/>
+          <w:szCs w:val="24"/>
+        </w:rPr>
+        <w:t xml:space="preserve">In the </w:t>
+      </w:r>
+      <w:proofErr w:type="spellStart"/>
+      <w:r>
+        <w:rPr>
+          <w:rFonts w:ascii="Arial" w:hAnsi="Arial" w:cs="Arial"/>
+          <w:sz w:val="24"/>
+          <w:szCs w:val="24"/>
+        </w:rPr>
+        <w:t>Git</w:t>
+      </w:r>
+      <w:proofErr w:type="spellEnd"/>
+      <w:r>
+        <w:rPr>
+          <w:rFonts w:ascii="Arial" w:hAnsi="Arial" w:cs="Arial"/>
+          <w:sz w:val="24"/>
+          <w:szCs w:val="24"/>
+        </w:rPr>
+        <w:t xml:space="preserve"> Repositories window, </w:t>
+      </w:r>
+      <w:r>
+        <w:rPr>
+          <w:rFonts w:ascii="Arial" w:hAnsi="Arial" w:cs="Arial"/>
+          <w:sz w:val="24"/>
+          <w:szCs w:val="24"/>
+        </w:rPr>
+        <w:t>Open the</w:t>
+      </w:r>
+      <w:r>
+        <w:rPr>
+          <w:rFonts w:ascii="Arial" w:hAnsi="Arial" w:cs="Arial"/>
+          <w:sz w:val="24"/>
+          <w:szCs w:val="24"/>
+        </w:rPr>
+        <w:t xml:space="preserve"> JCAT </w:t>
+      </w:r>
+      <w:r>
+        <w:rPr>
+          <w:rFonts w:ascii="Arial" w:hAnsi="Arial" w:cs="Arial"/>
+          <w:sz w:val="24"/>
+          <w:szCs w:val="24"/>
+        </w:rPr>
+        <w:t>tree an</w:t>
+      </w:r>
+      <w:r>
+        <w:rPr>
+          <w:rFonts w:ascii="Arial" w:hAnsi="Arial" w:cs="Arial"/>
+          <w:sz w:val="24"/>
+          <w:szCs w:val="24"/>
+        </w:rPr>
+        <w:t>d right click “Working Directory”</w:t>
+      </w:r>
+      <w:r>
+        <w:rPr>
+          <w:rFonts w:ascii="Arial" w:hAnsi="Arial" w:cs="Arial"/>
+          <w:sz w:val="24"/>
+          <w:szCs w:val="24"/>
+        </w:rPr>
+        <w:t>. S</w:t>
+      </w:r>
+      <w:r>
+        <w:rPr>
+          <w:rFonts w:ascii="Arial" w:hAnsi="Arial" w:cs="Arial"/>
+          <w:sz w:val="24"/>
+          <w:szCs w:val="24"/>
+        </w:rPr>
+        <w:t>elect “Import Projects”.</w:t>
+      </w:r>
+    </w:p>
+    <w:p>
+      <w:pPr>
+        <w:pStyle w:val="ListParagraph"/>
+        <w:numPr>
+          <w:ilvl w:val="0"/>
+          <w:numId w:val="3"/>
+        </w:numPr>
+        <w:rPr>
+          <w:rFonts w:ascii="Arial" w:hAnsi="Arial" w:cs="Arial"/>
+          <w:sz w:val="24"/>
+          <w:szCs w:val="24"/>
+        </w:rPr>
+      </w:pPr>
+      <w:r>
+        <w:rPr>
+          <w:rFonts w:ascii="Arial" w:hAnsi="Arial" w:cs="Arial"/>
+          <w:sz w:val="24"/>
+          <w:szCs w:val="24"/>
+        </w:rPr>
+        <w:t>Click “Import existing projects”, and click “Next”.</w:t>
+      </w:r>
+    </w:p>
+    <w:p>
+      <w:pPr>
+        <w:pStyle w:val="ListParagraph"/>
+        <w:numPr>
+          <w:ilvl w:val="0"/>
+          <w:numId w:val="3"/>
+        </w:numPr>
+        <w:rPr>
+          <w:rFonts w:ascii="Arial" w:hAnsi="Arial" w:cs="Arial"/>
+          <w:sz w:val="24"/>
+          <w:szCs w:val="24"/>
+        </w:rPr>
+      </w:pPr>
+      <w:r>
+        <w:rPr>
+          <w:rFonts w:ascii="Arial" w:hAnsi="Arial" w:cs="Arial"/>
+          <w:sz w:val="24"/>
+          <w:szCs w:val="24"/>
+        </w:rPr>
+        <w:t>Check “JCAT”, and “Search for nested projects”, and click “Finish”.</w:t>
+      </w:r>
+    </w:p>
+    <w:p>
+      <w:pPr>
+        <w:pStyle w:val="ListParagraph"/>
+        <w:numPr>
+          <w:ilvl w:val="0"/>
+          <w:numId w:val="3"/>
+        </w:numPr>
+        <w:rPr>
+          <w:rFonts w:ascii="Arial" w:hAnsi="Arial" w:cs="Arial"/>
+          <w:sz w:val="24"/>
+          <w:szCs w:val="24"/>
+        </w:rPr>
+      </w:pPr>
+      <w:r>
+        <w:rPr>
+          <w:rFonts w:ascii="Arial" w:hAnsi="Arial" w:cs="Arial"/>
+          <w:sz w:val="24"/>
+          <w:szCs w:val="24"/>
+        </w:rPr>
+        <w:t xml:space="preserve"> </w:t>
+      </w:r>
+      <w:r>
+        <w:rPr>
+          <w:rFonts w:ascii="Arial" w:hAnsi="Arial" w:cs="Arial"/>
+          <w:sz w:val="24"/>
+          <w:szCs w:val="24"/>
+        </w:rPr>
+        <w:t xml:space="preserve">To run JCAT, </w:t>
+      </w:r>
+      <w:r>
+        <w:rPr>
+          <w:rFonts w:ascii="Arial" w:hAnsi="Arial" w:cs="Arial"/>
+          <w:sz w:val="24"/>
+          <w:szCs w:val="24"/>
+        </w:rPr>
+        <w:t>in Package Explorer,</w:t>
+      </w:r>
+      <w:r>
+        <w:rPr>
+          <w:rFonts w:ascii="Arial" w:hAnsi="Arial" w:cs="Arial"/>
+          <w:sz w:val="24"/>
+          <w:szCs w:val="24"/>
+        </w:rPr>
+        <w:t xml:space="preserve"> go to JCAT &gt; </w:t>
+      </w:r>
+      <w:proofErr w:type="spellStart"/>
+      <w:r>
+        <w:rPr>
+          <w:rFonts w:ascii="Arial" w:hAnsi="Arial" w:cs="Arial"/>
+          <w:sz w:val="24"/>
+          <w:szCs w:val="24"/>
+        </w:rPr>
+        <w:t>src</w:t>
+      </w:r>
+      <w:proofErr w:type="spellEnd"/>
+      <w:r>
+        <w:rPr>
+          <w:rFonts w:ascii="Arial" w:hAnsi="Arial" w:cs="Arial"/>
+          <w:sz w:val="24"/>
+          <w:szCs w:val="24"/>
+        </w:rPr>
+        <w:t xml:space="preserve"> &gt; main &gt; Launcher, right click “Launcher”, select Run As &gt; Java Application.</w:t>
+      </w:r>
+      <w:bookmarkStart w:id="0" w:name="_GoBack"/>
+      <w:bookmarkEnd w:id="0"/>
     </w:p>
     <w:sectPr>
       <w:pgSz w:w="12240" w:h="15840"/>
@@ -23,6 +671,287 @@
     </w:sectPr>
   </w:body>
 </w:document>
+</file>
+
+<file path=word/numbering.xml><?xml version="1.0" encoding="utf-8"?>
+<w:numbering xmlns:wpc="http://schemas.microsoft.com/office/word/2010/wordprocessingCanvas" xmlns:mc="http://schemas.openxmlformats.org/markup-compatibility/2006" xmlns:o="urn:schemas-microsoft-com:office:office" xmlns:r="http://schemas.openxmlformats.org/officeDocument/2006/relationships" xmlns:m="http://schemas.openxmlformats.org/officeDocument/2006/math" xmlns:v="urn:schemas-microsoft-com:vml" xmlns:wp14="http://schemas.microsoft.com/office/word/2010/wordprocessingDrawing" xmlns:wp="http://schemas.openxmlformats.org/drawingml/2006/wordprocessingDrawing" xmlns:w10="urn:schemas-microsoft-com:office:word" xmlns:w="http://schemas.openxmlformats.org/wordprocessingml/2006/main" xmlns:w14="http://schemas.microsoft.com/office/word/2010/wordml" xmlns:wpg="http://schemas.microsoft.com/office/word/2010/wordprocessingGroup" xmlns:wpi="http://schemas.microsoft.com/office/word/2010/wordprocessingInk" xmlns:wne="http://schemas.microsoft.com/office/word/2006/wordml" xmlns:wps="http://schemas.microsoft.com/office/word/2010/wordprocessingShape" mc:Ignorable="w14 wp14">
+  <w:abstractNum w:abstractNumId="0">
+    <w:nsid w:val="0FA02DB7"/>
+    <w:multiLevelType w:val="hybridMultilevel"/>
+    <w:tmpl w:val="5E4E6426"/>
+    <w:lvl w:ilvl="0" w:tplc="0409000F">
+      <w:start w:val="1"/>
+      <w:numFmt w:val="decimal"/>
+      <w:lvlText w:val="%1."/>
+      <w:lvlJc w:val="left"/>
+      <w:pPr>
+        <w:ind w:left="720" w:hanging="360"/>
+      </w:pPr>
+      <w:rPr>
+        <w:rFonts w:hint="default"/>
+      </w:rPr>
+    </w:lvl>
+    <w:lvl w:ilvl="1" w:tplc="04090019" w:tentative="1">
+      <w:start w:val="1"/>
+      <w:numFmt w:val="lowerLetter"/>
+      <w:lvlText w:val="%2."/>
+      <w:lvlJc w:val="left"/>
+      <w:pPr>
+        <w:ind w:left="1440" w:hanging="360"/>
+      </w:pPr>
+    </w:lvl>
+    <w:lvl w:ilvl="2" w:tplc="0409001B" w:tentative="1">
+      <w:start w:val="1"/>
+      <w:numFmt w:val="lowerRoman"/>
+      <w:lvlText w:val="%3."/>
+      <w:lvlJc w:val="right"/>
+      <w:pPr>
+        <w:ind w:left="2160" w:hanging="180"/>
+      </w:pPr>
+    </w:lvl>
+    <w:lvl w:ilvl="3" w:tplc="0409000F" w:tentative="1">
+      <w:start w:val="1"/>
+      <w:numFmt w:val="decimal"/>
+      <w:lvlText w:val="%4."/>
+      <w:lvlJc w:val="left"/>
+      <w:pPr>
+        <w:ind w:left="2880" w:hanging="360"/>
+      </w:pPr>
+    </w:lvl>
+    <w:lvl w:ilvl="4" w:tplc="04090019" w:tentative="1">
+      <w:start w:val="1"/>
+      <w:numFmt w:val="lowerLetter"/>
+      <w:lvlText w:val="%5."/>
+      <w:lvlJc w:val="left"/>
+      <w:pPr>
+        <w:ind w:left="3600" w:hanging="360"/>
+      </w:pPr>
+    </w:lvl>
+    <w:lvl w:ilvl="5" w:tplc="0409001B" w:tentative="1">
+      <w:start w:val="1"/>
+      <w:numFmt w:val="lowerRoman"/>
+      <w:lvlText w:val="%6."/>
+      <w:lvlJc w:val="right"/>
+      <w:pPr>
+        <w:ind w:left="4320" w:hanging="180"/>
+      </w:pPr>
+    </w:lvl>
+    <w:lvl w:ilvl="6" w:tplc="0409000F" w:tentative="1">
+      <w:start w:val="1"/>
+      <w:numFmt w:val="decimal"/>
+      <w:lvlText w:val="%7."/>
+      <w:lvlJc w:val="left"/>
+      <w:pPr>
+        <w:ind w:left="5040" w:hanging="360"/>
+      </w:pPr>
+    </w:lvl>
+    <w:lvl w:ilvl="7" w:tplc="04090019" w:tentative="1">
+      <w:start w:val="1"/>
+      <w:numFmt w:val="lowerLetter"/>
+      <w:lvlText w:val="%8."/>
+      <w:lvlJc w:val="left"/>
+      <w:pPr>
+        <w:ind w:left="5760" w:hanging="360"/>
+      </w:pPr>
+    </w:lvl>
+    <w:lvl w:ilvl="8" w:tplc="0409001B" w:tentative="1">
+      <w:start w:val="1"/>
+      <w:numFmt w:val="lowerRoman"/>
+      <w:lvlText w:val="%9."/>
+      <w:lvlJc w:val="right"/>
+      <w:pPr>
+        <w:ind w:left="6480" w:hanging="180"/>
+      </w:pPr>
+    </w:lvl>
+  </w:abstractNum>
+  <w:abstractNum w:abstractNumId="1">
+    <w:nsid w:val="311E079E"/>
+    <w:multiLevelType w:val="hybridMultilevel"/>
+    <w:tmpl w:val="1234B180"/>
+    <w:lvl w:ilvl="0" w:tplc="0409000F">
+      <w:start w:val="1"/>
+      <w:numFmt w:val="decimal"/>
+      <w:lvlText w:val="%1."/>
+      <w:lvlJc w:val="left"/>
+      <w:pPr>
+        <w:ind w:left="720" w:hanging="360"/>
+      </w:pPr>
+      <w:rPr>
+        <w:rFonts w:hint="default"/>
+      </w:rPr>
+    </w:lvl>
+    <w:lvl w:ilvl="1" w:tplc="04090019" w:tentative="1">
+      <w:start w:val="1"/>
+      <w:numFmt w:val="lowerLetter"/>
+      <w:lvlText w:val="%2."/>
+      <w:lvlJc w:val="left"/>
+      <w:pPr>
+        <w:ind w:left="1440" w:hanging="360"/>
+      </w:pPr>
+    </w:lvl>
+    <w:lvl w:ilvl="2" w:tplc="0409001B" w:tentative="1">
+      <w:start w:val="1"/>
+      <w:numFmt w:val="lowerRoman"/>
+      <w:lvlText w:val="%3."/>
+      <w:lvlJc w:val="right"/>
+      <w:pPr>
+        <w:ind w:left="2160" w:hanging="180"/>
+      </w:pPr>
+    </w:lvl>
+    <w:lvl w:ilvl="3" w:tplc="0409000F" w:tentative="1">
+      <w:start w:val="1"/>
+      <w:numFmt w:val="decimal"/>
+      <w:lvlText w:val="%4."/>
+      <w:lvlJc w:val="left"/>
+      <w:pPr>
+        <w:ind w:left="2880" w:hanging="360"/>
+      </w:pPr>
+    </w:lvl>
+    <w:lvl w:ilvl="4" w:tplc="04090019" w:tentative="1">
+      <w:start w:val="1"/>
+      <w:numFmt w:val="lowerLetter"/>
+      <w:lvlText w:val="%5."/>
+      <w:lvlJc w:val="left"/>
+      <w:pPr>
+        <w:ind w:left="3600" w:hanging="360"/>
+      </w:pPr>
+    </w:lvl>
+    <w:lvl w:ilvl="5" w:tplc="0409001B" w:tentative="1">
+      <w:start w:val="1"/>
+      <w:numFmt w:val="lowerRoman"/>
+      <w:lvlText w:val="%6."/>
+      <w:lvlJc w:val="right"/>
+      <w:pPr>
+        <w:ind w:left="4320" w:hanging="180"/>
+      </w:pPr>
+    </w:lvl>
+    <w:lvl w:ilvl="6" w:tplc="0409000F" w:tentative="1">
+      <w:start w:val="1"/>
+      <w:numFmt w:val="decimal"/>
+      <w:lvlText w:val="%7."/>
+      <w:lvlJc w:val="left"/>
+      <w:pPr>
+        <w:ind w:left="5040" w:hanging="360"/>
+      </w:pPr>
+    </w:lvl>
+    <w:lvl w:ilvl="7" w:tplc="04090019" w:tentative="1">
+      <w:start w:val="1"/>
+      <w:numFmt w:val="lowerLetter"/>
+      <w:lvlText w:val="%8."/>
+      <w:lvlJc w:val="left"/>
+      <w:pPr>
+        <w:ind w:left="5760" w:hanging="360"/>
+      </w:pPr>
+    </w:lvl>
+    <w:lvl w:ilvl="8" w:tplc="0409001B" w:tentative="1">
+      <w:start w:val="1"/>
+      <w:numFmt w:val="lowerRoman"/>
+      <w:lvlText w:val="%9."/>
+      <w:lvlJc w:val="right"/>
+      <w:pPr>
+        <w:ind w:left="6480" w:hanging="180"/>
+      </w:pPr>
+    </w:lvl>
+  </w:abstractNum>
+  <w:abstractNum w:abstractNumId="2">
+    <w:nsid w:val="36B505FE"/>
+    <w:multiLevelType w:val="hybridMultilevel"/>
+    <w:tmpl w:val="78A022EE"/>
+    <w:lvl w:ilvl="0" w:tplc="0409000F">
+      <w:start w:val="1"/>
+      <w:numFmt w:val="decimal"/>
+      <w:lvlText w:val="%1."/>
+      <w:lvlJc w:val="left"/>
+      <w:pPr>
+        <w:ind w:left="720" w:hanging="360"/>
+      </w:pPr>
+      <w:rPr>
+        <w:rFonts w:hint="default"/>
+      </w:rPr>
+    </w:lvl>
+    <w:lvl w:ilvl="1" w:tplc="04090019" w:tentative="1">
+      <w:start w:val="1"/>
+      <w:numFmt w:val="lowerLetter"/>
+      <w:lvlText w:val="%2."/>
+      <w:lvlJc w:val="left"/>
+      <w:pPr>
+        <w:ind w:left="1440" w:hanging="360"/>
+      </w:pPr>
+    </w:lvl>
+    <w:lvl w:ilvl="2" w:tplc="0409001B" w:tentative="1">
+      <w:start w:val="1"/>
+      <w:numFmt w:val="lowerRoman"/>
+      <w:lvlText w:val="%3."/>
+      <w:lvlJc w:val="right"/>
+      <w:pPr>
+        <w:ind w:left="2160" w:hanging="180"/>
+      </w:pPr>
+    </w:lvl>
+    <w:lvl w:ilvl="3" w:tplc="0409000F" w:tentative="1">
+      <w:start w:val="1"/>
+      <w:numFmt w:val="decimal"/>
+      <w:lvlText w:val="%4."/>
+      <w:lvlJc w:val="left"/>
+      <w:pPr>
+        <w:ind w:left="2880" w:hanging="360"/>
+      </w:pPr>
+    </w:lvl>
+    <w:lvl w:ilvl="4" w:tplc="04090019" w:tentative="1">
+      <w:start w:val="1"/>
+      <w:numFmt w:val="lowerLetter"/>
+      <w:lvlText w:val="%5."/>
+      <w:lvlJc w:val="left"/>
+      <w:pPr>
+        <w:ind w:left="3600" w:hanging="360"/>
+      </w:pPr>
+    </w:lvl>
+    <w:lvl w:ilvl="5" w:tplc="0409001B" w:tentative="1">
+      <w:start w:val="1"/>
+      <w:numFmt w:val="lowerRoman"/>
+      <w:lvlText w:val="%6."/>
+      <w:lvlJc w:val="right"/>
+      <w:pPr>
+        <w:ind w:left="4320" w:hanging="180"/>
+      </w:pPr>
+    </w:lvl>
+    <w:lvl w:ilvl="6" w:tplc="0409000F" w:tentative="1">
+      <w:start w:val="1"/>
+      <w:numFmt w:val="decimal"/>
+      <w:lvlText w:val="%7."/>
+      <w:lvlJc w:val="left"/>
+      <w:pPr>
+        <w:ind w:left="5040" w:hanging="360"/>
+      </w:pPr>
+    </w:lvl>
+    <w:lvl w:ilvl="7" w:tplc="04090019" w:tentative="1">
+      <w:start w:val="1"/>
+      <w:numFmt w:val="lowerLetter"/>
+      <w:lvlText w:val="%8."/>
+      <w:lvlJc w:val="left"/>
+      <w:pPr>
+        <w:ind w:left="5760" w:hanging="360"/>
+      </w:pPr>
+    </w:lvl>
+    <w:lvl w:ilvl="8" w:tplc="0409001B" w:tentative="1">
+      <w:start w:val="1"/>
+      <w:numFmt w:val="lowerRoman"/>
+      <w:lvlText w:val="%9."/>
+      <w:lvlJc w:val="right"/>
+      <w:pPr>
+        <w:ind w:left="6480" w:hanging="180"/>
+      </w:pPr>
+    </w:lvl>
+  </w:abstractNum>
+  <w:num w:numId="1">
+    <w:abstractNumId w:val="1"/>
+  </w:num>
+  <w:num w:numId="2">
+    <w:abstractNumId w:val="0"/>
+  </w:num>
+  <w:num w:numId="3">
+    <w:abstractNumId w:val="2"/>
+  </w:num>
+</w:numbering>
 </file>
 
 <file path=word/styles.xml><?xml version="1.0" encoding="utf-8"?>
@@ -212,6 +1141,29 @@
     <w:semiHidden/>
     <w:unhideWhenUsed/>
   </w:style>
+  <w:style w:type="paragraph" w:styleId="ListParagraph">
+    <w:name w:val="List Paragraph"/>
+    <w:basedOn w:val="Normal"/>
+    <w:uiPriority w:val="34"/>
+    <w:qFormat/>
+    <w:rsid w:val="00765C06"/>
+    <w:pPr>
+      <w:ind w:left="720"/>
+      <w:contextualSpacing/>
+    </w:pPr>
+  </w:style>
+  <w:style w:type="character" w:styleId="Hyperlink">
+    <w:name w:val="Hyperlink"/>
+    <w:basedOn w:val="DefaultParagraphFont"/>
+    <w:uiPriority w:val="99"/>
+    <w:semiHidden/>
+    <w:unhideWhenUsed/>
+    <w:rsid w:val="00765C06"/>
+    <w:rPr>
+      <w:color w:val="0000FF"/>
+      <w:u w:val="single"/>
+    </w:rPr>
+  </w:style>
 </w:styles>
 </file>
 
@@ -401,6 +1353,29 @@
     <w:uiPriority w:val="99"/>
     <w:semiHidden/>
     <w:unhideWhenUsed/>
+  </w:style>
+  <w:style w:type="paragraph" w:styleId="ListParagraph">
+    <w:name w:val="List Paragraph"/>
+    <w:basedOn w:val="Normal"/>
+    <w:uiPriority w:val="34"/>
+    <w:qFormat/>
+    <w:rsid w:val="00765C06"/>
+    <w:pPr>
+      <w:ind w:left="720"/>
+      <w:contextualSpacing/>
+    </w:pPr>
+  </w:style>
+  <w:style w:type="character" w:styleId="Hyperlink">
+    <w:name w:val="Hyperlink"/>
+    <w:basedOn w:val="DefaultParagraphFont"/>
+    <w:uiPriority w:val="99"/>
+    <w:semiHidden/>
+    <w:unhideWhenUsed/>
+    <w:rsid w:val="00765C06"/>
+    <w:rPr>
+      <w:color w:val="0000FF"/>
+      <w:u w:val="single"/>
+    </w:rPr>
   </w:style>
 </w:styles>
 </file>

</xml_diff>